<commit_message>
Apparently I forgot to hit save in Word before committing
</commit_message>
<xml_diff>
--- a/paper/Supplemental Table S2.docx
+++ b/paper/Supplemental Table S2.docx
@@ -19,8 +19,10 @@
           <w:sz w:val="28"/>
           <w:szCs w:val="28"/>
         </w:rPr>
-        <w:t>Supplement</w:t>
+        <w:t>SUPPLEMENT TABLE S</w:t>
       </w:r>
+      <w:bookmarkStart w:id="0" w:name="_GoBack"/>
+      <w:bookmarkEnd w:id="0"/>
       <w:r>
         <w:rPr>
           <w:rFonts w:ascii="Arial" w:hAnsi="Arial" w:cs="Arial"/>
@@ -28,7 +30,7 @@
           <w:sz w:val="28"/>
           <w:szCs w:val="28"/>
         </w:rPr>
-        <w:t xml:space="preserve"> Table S2</w:t>
+        <w:t>2</w:t>
       </w:r>
     </w:p>
     <w:p>
@@ -3545,8 +3547,6 @@
           <w:rFonts w:ascii="Times" w:hAnsi="Times"/>
         </w:rPr>
       </w:pPr>
-      <w:bookmarkStart w:id="0" w:name="_GoBack"/>
-      <w:bookmarkEnd w:id="0"/>
     </w:p>
     <w:sectPr>
       <w:pgSz w:w="12240" w:h="15840"/>

</xml_diff>